<commit_message>
Solution updates for class XI
</commit_message>
<xml_diff>
--- a/XI class/02. DS and Algo - Module 2/04. Stack-And-Queue/02-Stacks-and-Queues-Lab.docx
+++ b/XI class/02. DS and Algo - Module 2/04. Stack-And-Queue/02-Stacks-and-Queues-Lab.docx
@@ -4,7 +4,7 @@
   <w:body>
     <w:p>
       <w:pPr>
-        <w:pStyle w:val="Heading1"/>
+        <w:pStyle w:val="1"/>
         <w:jc w:val="center"/>
         <w:rPr>
           <w:lang w:val="bg-BG"/>
@@ -30,28 +30,28 @@
       <w:hyperlink r:id="rId8" w:history="1">
         <w:r>
           <w:rPr>
-            <w:rStyle w:val="Hyperlink"/>
+            <w:rStyle w:val="a9"/>
             <w:noProof/>
           </w:rPr>
           <w:t>"C</w:t>
         </w:r>
         <w:r>
           <w:rPr>
-            <w:rStyle w:val="Hyperlink"/>
+            <w:rStyle w:val="a9"/>
             <w:noProof/>
           </w:rPr>
           <w:t>#</w:t>
         </w:r>
         <w:r>
           <w:rPr>
-            <w:rStyle w:val="Hyperlink"/>
+            <w:rStyle w:val="a9"/>
             <w:noProof/>
           </w:rPr>
           <w:t xml:space="preserve"> </w:t>
         </w:r>
         <w:r>
           <w:rPr>
-            <w:rStyle w:val="Hyperlink"/>
+            <w:rStyle w:val="a9"/>
           </w:rPr>
           <w:t>Advanced" course @ Software University</w:t>
         </w:r>
@@ -71,7 +71,15 @@
         <w:t xml:space="preserve"> your solutions in</w:t>
       </w:r>
       <w:r>
-        <w:t xml:space="preserve"> SoftUni Judge</w:t>
+        <w:t xml:space="preserve"> </w:t>
+      </w:r>
+      <w:proofErr w:type="spellStart"/>
+      <w:r>
+        <w:t>SoftUni</w:t>
+      </w:r>
+      <w:proofErr w:type="spellEnd"/>
+      <w:r>
+        <w:t xml:space="preserve"> Judge</w:t>
       </w:r>
       <w:r>
         <w:t xml:space="preserve">: </w:t>
@@ -79,7 +87,7 @@
       <w:hyperlink r:id="rId9" w:history="1">
         <w:r>
           <w:rPr>
-            <w:rStyle w:val="Hyperlink"/>
+            <w:rStyle w:val="a9"/>
           </w:rPr>
           <w:t>https://judge.softuni.org/Contests/1445/Stacks-and-Queues-Lab</w:t>
         </w:r>
@@ -105,7 +113,7 @@
     </w:p>
     <w:p>
       <w:pPr>
-        <w:pStyle w:val="Heading2"/>
+        <w:pStyle w:val="2"/>
         <w:numPr>
           <w:ilvl w:val="0"/>
           <w:numId w:val="40"/>
@@ -144,7 +152,7 @@
     </w:p>
     <w:p>
       <w:pPr>
-        <w:pStyle w:val="ListParagraph"/>
+        <w:pStyle w:val="ac"/>
         <w:numPr>
           <w:ilvl w:val="0"/>
           <w:numId w:val="44"/>
@@ -166,12 +174,20 @@
         <w:rPr>
           <w:b/>
         </w:rPr>
-        <w:t xml:space="preserve"> input string</w:t>
-      </w:r>
+        <w:t xml:space="preserve"> input </w:t>
+      </w:r>
+      <w:proofErr w:type="gramStart"/>
+      <w:r>
+        <w:rPr>
+          <w:b/>
+        </w:rPr>
+        <w:t>string</w:t>
+      </w:r>
+      <w:proofErr w:type="gramEnd"/>
     </w:p>
     <w:p>
       <w:pPr>
-        <w:pStyle w:val="ListParagraph"/>
+        <w:pStyle w:val="ac"/>
         <w:numPr>
           <w:ilvl w:val="0"/>
           <w:numId w:val="44"/>
@@ -207,7 +223,7 @@
     </w:p>
     <w:p>
       <w:pPr>
-        <w:pStyle w:val="ListParagraph"/>
+        <w:pStyle w:val="ac"/>
         <w:numPr>
           <w:ilvl w:val="0"/>
           <w:numId w:val="44"/>
@@ -225,13 +241,15 @@
       <w:r>
         <w:t xml:space="preserve">the result back at the </w:t>
       </w:r>
+      <w:proofErr w:type="gramStart"/>
       <w:r>
         <w:t>console</w:t>
       </w:r>
+      <w:proofErr w:type="gramEnd"/>
     </w:p>
     <w:p>
       <w:pPr>
-        <w:pStyle w:val="Heading3"/>
+        <w:pStyle w:val="3"/>
         <w:rPr>
           <w:lang w:val="bg-BG"/>
         </w:rPr>
@@ -242,7 +260,7 @@
     </w:p>
     <w:tbl>
       <w:tblPr>
-        <w:tblStyle w:val="TableGrid"/>
+        <w:tblStyle w:val="af"/>
         <w:tblW w:w="4872" w:type="dxa"/>
         <w:tblInd w:w="85" w:type="dxa"/>
         <w:tblCellMar>
@@ -400,7 +418,7 @@
     </w:tbl>
     <w:p>
       <w:pPr>
-        <w:pStyle w:val="Heading3"/>
+        <w:pStyle w:val="3"/>
         <w:rPr>
           <w:lang w:val="bg-BG"/>
         </w:rPr>
@@ -411,7 +429,7 @@
     </w:p>
     <w:p>
       <w:pPr>
-        <w:pStyle w:val="ListParagraph"/>
+        <w:pStyle w:val="ac"/>
         <w:numPr>
           <w:ilvl w:val="0"/>
           <w:numId w:val="41"/>
@@ -460,7 +478,7 @@
     </w:p>
     <w:p>
       <w:pPr>
-        <w:pStyle w:val="ListParagraph"/>
+        <w:pStyle w:val="ac"/>
         <w:numPr>
           <w:ilvl w:val="0"/>
           <w:numId w:val="41"/>
@@ -487,7 +505,7 @@
     </w:p>
     <w:p>
       <w:pPr>
-        <w:pStyle w:val="Heading2"/>
+        <w:pStyle w:val="2"/>
         <w:numPr>
           <w:ilvl w:val="0"/>
           <w:numId w:val="40"/>
@@ -517,7 +535,7 @@
     </w:p>
     <w:p>
       <w:pPr>
-        <w:pStyle w:val="ListParagraph"/>
+        <w:pStyle w:val="ac"/>
         <w:numPr>
           <w:ilvl w:val="0"/>
           <w:numId w:val="44"/>
@@ -568,7 +586,7 @@
     </w:p>
     <w:p>
       <w:pPr>
-        <w:pStyle w:val="ListParagraph"/>
+        <w:pStyle w:val="ac"/>
         <w:numPr>
           <w:ilvl w:val="0"/>
           <w:numId w:val="44"/>
@@ -638,7 +656,7 @@
     </w:p>
     <w:p>
       <w:pPr>
-        <w:pStyle w:val="ListParagraph"/>
+        <w:pStyle w:val="ac"/>
         <w:numPr>
           <w:ilvl w:val="0"/>
           <w:numId w:val="44"/>
@@ -674,7 +692,7 @@
     </w:p>
     <w:p>
       <w:pPr>
-        <w:pStyle w:val="ListParagraph"/>
+        <w:pStyle w:val="ac"/>
         <w:numPr>
           <w:ilvl w:val="1"/>
           <w:numId w:val="44"/>
@@ -693,12 +711,20 @@
         <w:rPr>
           <w:bCs/>
         </w:rPr>
-        <w:t>: pushes two numbers into the stack</w:t>
-      </w:r>
+        <w:t xml:space="preserve">: pushes two numbers into the </w:t>
+      </w:r>
+      <w:proofErr w:type="gramStart"/>
+      <w:r>
+        <w:rPr>
+          <w:bCs/>
+        </w:rPr>
+        <w:t>stack</w:t>
+      </w:r>
+      <w:proofErr w:type="gramEnd"/>
     </w:p>
     <w:p>
       <w:pPr>
-        <w:pStyle w:val="ListParagraph"/>
+        <w:pStyle w:val="ac"/>
         <w:numPr>
           <w:ilvl w:val="1"/>
           <w:numId w:val="44"/>
@@ -734,7 +760,7 @@
     </w:p>
     <w:p>
       <w:pPr>
-        <w:pStyle w:val="ListParagraph"/>
+        <w:pStyle w:val="ac"/>
         <w:numPr>
           <w:ilvl w:val="0"/>
           <w:numId w:val="44"/>
@@ -777,7 +803,7 @@
     </w:p>
     <w:p>
       <w:pPr>
-        <w:pStyle w:val="Heading3"/>
+        <w:pStyle w:val="3"/>
         <w:rPr>
           <w:lang w:val="bg-BG"/>
         </w:rPr>
@@ -788,7 +814,7 @@
     </w:p>
     <w:p>
       <w:pPr>
-        <w:pStyle w:val="ListParagraph"/>
+        <w:pStyle w:val="ac"/>
         <w:numPr>
           <w:ilvl w:val="0"/>
           <w:numId w:val="42"/>
@@ -851,7 +877,7 @@
     </w:p>
     <w:p>
       <w:pPr>
-        <w:pStyle w:val="ListParagraph"/>
+        <w:pStyle w:val="ac"/>
         <w:numPr>
           <w:ilvl w:val="0"/>
           <w:numId w:val="42"/>
@@ -967,7 +993,7 @@
     </w:p>
     <w:p>
       <w:pPr>
-        <w:pStyle w:val="ListParagraph"/>
+        <w:pStyle w:val="ac"/>
         <w:numPr>
           <w:ilvl w:val="1"/>
           <w:numId w:val="42"/>
@@ -988,6 +1014,7 @@
       <w:r>
         <w:t xml:space="preserve"> is "</w:t>
       </w:r>
+      <w:proofErr w:type="gramStart"/>
       <w:r>
         <w:rPr>
           <w:rFonts w:ascii="Consolas" w:hAnsi="Consolas"/>
@@ -995,6 +1022,7 @@
         </w:rPr>
         <w:t>add</w:t>
       </w:r>
+      <w:proofErr w:type="gramEnd"/>
       <w:r>
         <w:t xml:space="preserve">", you will </w:t>
       </w:r>
@@ -1058,7 +1086,7 @@
     </w:p>
     <w:p>
       <w:pPr>
-        <w:pStyle w:val="ListParagraph"/>
+        <w:pStyle w:val="ac"/>
         <w:numPr>
           <w:ilvl w:val="1"/>
           <w:numId w:val="42"/>
@@ -1079,6 +1107,7 @@
       <w:r>
         <w:t xml:space="preserve"> is "</w:t>
       </w:r>
+      <w:proofErr w:type="gramStart"/>
       <w:r>
         <w:rPr>
           <w:rFonts w:ascii="Consolas" w:hAnsi="Consolas"/>
@@ -1086,6 +1115,7 @@
         </w:rPr>
         <w:t>remove</w:t>
       </w:r>
+      <w:proofErr w:type="gramEnd"/>
       <w:r>
         <w:t xml:space="preserve">", you will </w:t>
       </w:r>
@@ -1173,7 +1203,7 @@
     </w:p>
     <w:p>
       <w:pPr>
-        <w:pStyle w:val="ListParagraph"/>
+        <w:pStyle w:val="ac"/>
         <w:numPr>
           <w:ilvl w:val="0"/>
           <w:numId w:val="42"/>
@@ -1215,6 +1245,7 @@
       <w:r>
         <w:t>” and “</w:t>
       </w:r>
+      <w:proofErr w:type="spellStart"/>
       <w:r>
         <w:rPr>
           <w:b/>
@@ -1222,13 +1253,14 @@
         </w:rPr>
         <w:t>aDD</w:t>
       </w:r>
+      <w:proofErr w:type="spellEnd"/>
       <w:r>
         <w:t>” are the same command.</w:t>
       </w:r>
     </w:p>
     <w:p>
       <w:pPr>
-        <w:pStyle w:val="ListParagraph"/>
+        <w:pStyle w:val="ac"/>
         <w:numPr>
           <w:ilvl w:val="0"/>
           <w:numId w:val="42"/>
@@ -1263,7 +1295,7 @@
     </w:p>
     <w:p>
       <w:pPr>
-        <w:pStyle w:val="Heading3"/>
+        <w:pStyle w:val="3"/>
         <w:rPr>
           <w:lang w:val="bg-BG"/>
         </w:rPr>
@@ -1275,7 +1307,7 @@
     </w:p>
     <w:p>
       <w:pPr>
-        <w:pStyle w:val="ListParagraph"/>
+        <w:pStyle w:val="ac"/>
         <w:numPr>
           <w:ilvl w:val="0"/>
           <w:numId w:val="45"/>
@@ -1339,7 +1371,7 @@
     </w:p>
     <w:p>
       <w:pPr>
-        <w:pStyle w:val="Heading3"/>
+        <w:pStyle w:val="3"/>
         <w:rPr>
           <w:lang w:val="bg-BG"/>
         </w:rPr>
@@ -1350,7 +1382,7 @@
     </w:p>
     <w:tbl>
       <w:tblPr>
-        <w:tblStyle w:val="TableGrid"/>
+        <w:tblStyle w:val="af"/>
         <w:tblW w:w="8575" w:type="dxa"/>
         <w:tblInd w:w="85" w:type="dxa"/>
         <w:tblCellMar>
@@ -1470,8 +1502,16 @@
               <w:rPr>
                 <w:bCs/>
               </w:rPr>
-              <w:t>5 6</w:t>
-            </w:r>
+              <w:t xml:space="preserve">5 </w:t>
+            </w:r>
+            <w:proofErr w:type="gramStart"/>
+            <w:r>
+              <w:rPr>
+                <w:bCs/>
+              </w:rPr>
+              <w:t>6</w:t>
+            </w:r>
+            <w:proofErr w:type="gramEnd"/>
           </w:p>
           <w:p>
             <w:pPr>
@@ -1625,8 +1665,16 @@
               <w:rPr>
                 <w:bCs/>
               </w:rPr>
-              <w:t>add 19 32</w:t>
-            </w:r>
+              <w:t xml:space="preserve">add 19 </w:t>
+            </w:r>
+            <w:proofErr w:type="gramStart"/>
+            <w:r>
+              <w:rPr>
+                <w:bCs/>
+              </w:rPr>
+              <w:t>32</w:t>
+            </w:r>
+            <w:proofErr w:type="gramEnd"/>
           </w:p>
           <w:p>
             <w:pPr>
@@ -1655,8 +1703,16 @@
               <w:rPr>
                 <w:bCs/>
               </w:rPr>
-              <w:t>add 89 22</w:t>
-            </w:r>
+              <w:t xml:space="preserve">add 89 </w:t>
+            </w:r>
+            <w:proofErr w:type="gramStart"/>
+            <w:r>
+              <w:rPr>
+                <w:bCs/>
+              </w:rPr>
+              <w:t>22</w:t>
+            </w:r>
+            <w:proofErr w:type="gramEnd"/>
           </w:p>
           <w:p>
             <w:pPr>
@@ -2188,7 +2244,7 @@
     </w:tbl>
     <w:p>
       <w:pPr>
-        <w:pStyle w:val="Heading3"/>
+        <w:pStyle w:val="3"/>
         <w:rPr>
           <w:lang w:val="bg-BG"/>
         </w:rPr>
@@ -2199,7 +2255,7 @@
     </w:p>
     <w:p>
       <w:pPr>
-        <w:pStyle w:val="ListParagraph"/>
+        <w:pStyle w:val="ac"/>
         <w:numPr>
           <w:ilvl w:val="0"/>
           <w:numId w:val="41"/>
@@ -2220,7 +2276,7 @@
     </w:p>
     <w:p>
       <w:pPr>
-        <w:pStyle w:val="ListParagraph"/>
+        <w:pStyle w:val="ac"/>
         <w:numPr>
           <w:ilvl w:val="0"/>
           <w:numId w:val="41"/>
@@ -2263,7 +2319,7 @@
     </w:p>
     <w:p>
       <w:pPr>
-        <w:pStyle w:val="ListParagraph"/>
+        <w:pStyle w:val="ac"/>
         <w:numPr>
           <w:ilvl w:val="0"/>
           <w:numId w:val="41"/>
@@ -2314,7 +2370,7 @@
     </w:p>
     <w:p>
       <w:pPr>
-        <w:pStyle w:val="Heading2"/>
+        <w:pStyle w:val="2"/>
         <w:numPr>
           <w:ilvl w:val="0"/>
           <w:numId w:val="40"/>
@@ -2414,7 +2470,7 @@
     </w:p>
     <w:p>
       <w:pPr>
-        <w:pStyle w:val="Heading3"/>
+        <w:pStyle w:val="3"/>
         <w:rPr>
           <w:lang w:val="bg-BG"/>
         </w:rPr>
@@ -2425,7 +2481,7 @@
     </w:p>
     <w:tbl>
       <w:tblPr>
-        <w:tblStyle w:val="TableGrid"/>
+        <w:tblStyle w:val="af"/>
         <w:tblW w:w="3256" w:type="dxa"/>
         <w:tblInd w:w="85" w:type="dxa"/>
         <w:tblCellMar>
@@ -2577,7 +2633,7 @@
     </w:tbl>
     <w:p>
       <w:pPr>
-        <w:pStyle w:val="Heading3"/>
+        <w:pStyle w:val="3"/>
         <w:rPr>
           <w:lang w:val="bg-BG"/>
         </w:rPr>
@@ -2721,8 +2777,16 @@
         <w:rPr>
           <w:bCs/>
         </w:rPr>
-        <w:t xml:space="preserve"> 1</w:t>
-      </w:r>
+        <w:t xml:space="preserve"> </w:t>
+      </w:r>
+      <w:proofErr w:type="gramStart"/>
+      <w:r>
+        <w:rPr>
+          <w:bCs/>
+        </w:rPr>
+        <w:t>1</w:t>
+      </w:r>
+      <w:proofErr w:type="gramEnd"/>
     </w:p>
     <w:p>
       <w:pPr>
@@ -2885,7 +2949,7 @@
     </w:p>
     <w:p>
       <w:pPr>
-        <w:pStyle w:val="Heading2"/>
+        <w:pStyle w:val="2"/>
         <w:numPr>
           <w:ilvl w:val="0"/>
           <w:numId w:val="40"/>
@@ -2922,7 +2986,7 @@
     </w:p>
     <w:p>
       <w:pPr>
-        <w:pStyle w:val="Heading3"/>
+        <w:pStyle w:val="3"/>
         <w:rPr>
           <w:lang w:val="bg-BG"/>
         </w:rPr>
@@ -2933,7 +2997,7 @@
     </w:p>
     <w:tbl>
       <w:tblPr>
-        <w:tblStyle w:val="TableGrid"/>
+        <w:tblStyle w:val="af"/>
         <w:tblW w:w="7281" w:type="dxa"/>
         <w:tblInd w:w="85" w:type="dxa"/>
         <w:tblCellMar>
@@ -3233,7 +3297,7 @@
     </w:tbl>
     <w:p>
       <w:pPr>
-        <w:pStyle w:val="Heading3"/>
+        <w:pStyle w:val="3"/>
         <w:rPr>
           <w:lang w:val="bg-BG"/>
         </w:rPr>
@@ -3244,7 +3308,7 @@
     </w:p>
     <w:p>
       <w:pPr>
-        <w:pStyle w:val="ListParagraph"/>
+        <w:pStyle w:val="ac"/>
         <w:numPr>
           <w:ilvl w:val="0"/>
           <w:numId w:val="42"/>
@@ -3268,7 +3332,7 @@
     </w:p>
     <w:p>
       <w:pPr>
-        <w:pStyle w:val="ListParagraph"/>
+        <w:pStyle w:val="ac"/>
         <w:numPr>
           <w:ilvl w:val="1"/>
           <w:numId w:val="42"/>
@@ -3326,7 +3390,7 @@
     </w:p>
     <w:p>
       <w:pPr>
-        <w:pStyle w:val="ListParagraph"/>
+        <w:pStyle w:val="ac"/>
         <w:numPr>
           <w:ilvl w:val="1"/>
           <w:numId w:val="42"/>
@@ -3381,7 +3445,7 @@
     </w:p>
     <w:p>
       <w:pPr>
-        <w:pStyle w:val="ListParagraph"/>
+        <w:pStyle w:val="ac"/>
         <w:numPr>
           <w:ilvl w:val="1"/>
           <w:numId w:val="42"/>
@@ -3424,7 +3488,7 @@
     </w:p>
     <w:p>
       <w:pPr>
-        <w:pStyle w:val="Heading2"/>
+        <w:pStyle w:val="2"/>
         <w:numPr>
           <w:ilvl w:val="0"/>
           <w:numId w:val="40"/>
@@ -3454,7 +3518,7 @@
     </w:p>
     <w:p>
       <w:pPr>
-        <w:pStyle w:val="ListParagraph"/>
+        <w:pStyle w:val="ac"/>
         <w:numPr>
           <w:ilvl w:val="0"/>
           <w:numId w:val="44"/>
@@ -3505,7 +3569,7 @@
     </w:p>
     <w:p>
       <w:pPr>
-        <w:pStyle w:val="ListParagraph"/>
+        <w:pStyle w:val="ac"/>
         <w:numPr>
           <w:ilvl w:val="0"/>
           <w:numId w:val="44"/>
@@ -3558,7 +3622,7 @@
     </w:p>
     <w:p>
       <w:pPr>
-        <w:pStyle w:val="Heading3"/>
+        <w:pStyle w:val="3"/>
         <w:rPr>
           <w:lang w:val="bg-BG"/>
         </w:rPr>
@@ -3569,7 +3633,7 @@
     </w:p>
     <w:tbl>
       <w:tblPr>
-        <w:tblStyle w:val="TableGrid"/>
+        <w:tblStyle w:val="af"/>
         <w:tblW w:w="4397" w:type="dxa"/>
         <w:tblInd w:w="85" w:type="dxa"/>
         <w:tblCellMar>
@@ -3722,7 +3786,7 @@
     </w:tbl>
     <w:p>
       <w:pPr>
-        <w:pStyle w:val="Heading3"/>
+        <w:pStyle w:val="3"/>
         <w:rPr>
           <w:lang w:val="bg-BG"/>
         </w:rPr>
@@ -3733,7 +3797,7 @@
     </w:p>
     <w:p>
       <w:pPr>
-        <w:pStyle w:val="ListParagraph"/>
+        <w:pStyle w:val="ac"/>
         <w:numPr>
           <w:ilvl w:val="0"/>
           <w:numId w:val="41"/>
@@ -3763,7 +3827,7 @@
     </w:p>
     <w:p>
       <w:pPr>
-        <w:pStyle w:val="ListParagraph"/>
+        <w:pStyle w:val="ac"/>
         <w:numPr>
           <w:ilvl w:val="0"/>
           <w:numId w:val="41"/>
@@ -3804,7 +3868,7 @@
     </w:p>
     <w:p>
       <w:pPr>
-        <w:pStyle w:val="Heading2"/>
+        <w:pStyle w:val="2"/>
         <w:numPr>
           <w:ilvl w:val="0"/>
           <w:numId w:val="40"/>
@@ -3884,7 +3948,7 @@
     </w:p>
     <w:p>
       <w:pPr>
-        <w:pStyle w:val="ListParagraph"/>
+        <w:pStyle w:val="ac"/>
         <w:numPr>
           <w:ilvl w:val="0"/>
           <w:numId w:val="47"/>
@@ -3909,7 +3973,7 @@
     </w:p>
     <w:p>
       <w:pPr>
-        <w:pStyle w:val="ListParagraph"/>
+        <w:pStyle w:val="ac"/>
         <w:numPr>
           <w:ilvl w:val="0"/>
           <w:numId w:val="47"/>
@@ -3974,7 +4038,7 @@
     </w:p>
     <w:p>
       <w:pPr>
-        <w:pStyle w:val="ListParagraph"/>
+        <w:pStyle w:val="ac"/>
         <w:numPr>
           <w:ilvl w:val="0"/>
           <w:numId w:val="47"/>
@@ -4075,7 +4139,7 @@
     </w:p>
     <w:p>
       <w:pPr>
-        <w:pStyle w:val="Heading3"/>
+        <w:pStyle w:val="3"/>
         <w:rPr>
           <w:lang w:val="bg-BG"/>
         </w:rPr>
@@ -4087,7 +4151,7 @@
     </w:p>
     <w:tbl>
       <w:tblPr>
-        <w:tblStyle w:val="TableGrid"/>
+        <w:tblStyle w:val="af"/>
         <w:tblW w:w="4500" w:type="dxa"/>
         <w:tblInd w:w="85" w:type="dxa"/>
         <w:tblCellMar>
@@ -4485,7 +4549,7 @@
     </w:tbl>
     <w:p>
       <w:pPr>
-        <w:pStyle w:val="Heading3"/>
+        <w:pStyle w:val="3"/>
       </w:pPr>
       <w:r>
         <w:t>Hints</w:t>
@@ -4503,7 +4567,7 @@
     </w:p>
     <w:p>
       <w:pPr>
-        <w:pStyle w:val="Heading2"/>
+        <w:pStyle w:val="2"/>
         <w:numPr>
           <w:ilvl w:val="0"/>
           <w:numId w:val="40"/>
@@ -4519,6 +4583,9 @@
       </w:r>
     </w:p>
     <w:p>
+      <w:pPr>
+        <w:spacing w:line="240" w:lineRule="auto"/>
+      </w:pPr>
       <w:r>
         <w:t xml:space="preserve">Hot potato is a game in which </w:t>
       </w:r>
@@ -4684,7 +4751,7 @@
     </w:p>
     <w:p>
       <w:pPr>
-        <w:pStyle w:val="Heading3"/>
+        <w:pStyle w:val="3"/>
         <w:rPr>
           <w:lang w:val="bg-BG"/>
         </w:rPr>
@@ -4695,7 +4762,7 @@
     </w:p>
     <w:tbl>
       <w:tblPr>
-        <w:tblStyle w:val="TableGrid"/>
+        <w:tblStyle w:val="af"/>
         <w:tblW w:w="5905" w:type="dxa"/>
         <w:tblLayout w:type="fixed"/>
         <w:tblCellMar>
@@ -5370,7 +5437,7 @@
           <w:noProof/>
         </w:rPr>
         <w:drawing>
-          <wp:inline distT="0" distB="0" distL="0" distR="0" wp14:anchorId="2E18616C" wp14:editId="015B3DB7">
+          <wp:inline distT="0" distB="0" distL="0" distR="0" wp14:anchorId="2E18616C" wp14:editId="6A72AC9E">
             <wp:extent cx="5558881" cy="1902807"/>
             <wp:effectExtent l="0" t="0" r="3810" b="2540"/>
             <wp:docPr id="14" name="Picture 14"/>
@@ -5418,7 +5485,7 @@
     </w:p>
     <w:p>
       <w:pPr>
-        <w:pStyle w:val="Heading3"/>
+        <w:pStyle w:val="3"/>
       </w:pPr>
       <w:r>
         <w:t>Hints</w:t>
@@ -5426,7 +5493,7 @@
     </w:p>
     <w:p>
       <w:pPr>
-        <w:pStyle w:val="ListParagraph"/>
+        <w:pStyle w:val="ac"/>
         <w:numPr>
           <w:ilvl w:val="0"/>
           <w:numId w:val="48"/>
@@ -5448,7 +5515,7 @@
     </w:p>
     <w:p>
       <w:pPr>
-        <w:pStyle w:val="ListParagraph"/>
+        <w:pStyle w:val="ac"/>
         <w:numPr>
           <w:ilvl w:val="0"/>
           <w:numId w:val="48"/>
@@ -5460,7 +5527,7 @@
     </w:p>
     <w:p>
       <w:pPr>
-        <w:pStyle w:val="ListParagraph"/>
+        <w:pStyle w:val="ac"/>
         <w:numPr>
           <w:ilvl w:val="1"/>
           <w:numId w:val="48"/>
@@ -5475,7 +5542,7 @@
     </w:p>
     <w:p>
       <w:pPr>
-        <w:pStyle w:val="ListParagraph"/>
+        <w:pStyle w:val="ac"/>
         <w:numPr>
           <w:ilvl w:val="1"/>
           <w:numId w:val="48"/>
@@ -5496,7 +5563,7 @@
     </w:p>
     <w:p>
       <w:pPr>
-        <w:pStyle w:val="ListParagraph"/>
+        <w:pStyle w:val="ac"/>
         <w:numPr>
           <w:ilvl w:val="0"/>
           <w:numId w:val="48"/>
@@ -5508,7 +5575,7 @@
     </w:p>
     <w:p>
       <w:pPr>
-        <w:pStyle w:val="Heading2"/>
+        <w:pStyle w:val="2"/>
         <w:numPr>
           <w:ilvl w:val="0"/>
           <w:numId w:val="40"/>
@@ -5808,7 +5875,7 @@
     </w:p>
     <w:p>
       <w:pPr>
-        <w:pStyle w:val="Heading3"/>
+        <w:pStyle w:val="3"/>
         <w:rPr>
           <w:lang w:val="bg-BG"/>
         </w:rPr>
@@ -5819,7 +5886,7 @@
     </w:p>
     <w:p>
       <w:pPr>
-        <w:pStyle w:val="ListParagraph"/>
+        <w:pStyle w:val="ac"/>
         <w:numPr>
           <w:ilvl w:val="0"/>
           <w:numId w:val="42"/>
@@ -5877,7 +5944,7 @@
     </w:p>
     <w:p>
       <w:pPr>
-        <w:pStyle w:val="ListParagraph"/>
+        <w:pStyle w:val="ac"/>
         <w:numPr>
           <w:ilvl w:val="0"/>
           <w:numId w:val="42"/>
@@ -5978,7 +6045,7 @@
     </w:p>
     <w:p>
       <w:pPr>
-        <w:pStyle w:val="Heading3"/>
+        <w:pStyle w:val="3"/>
         <w:rPr>
           <w:lang w:val="bg-BG"/>
         </w:rPr>
@@ -5989,7 +6056,7 @@
     </w:p>
     <w:p>
       <w:pPr>
-        <w:pStyle w:val="ListParagraph"/>
+        <w:pStyle w:val="ac"/>
         <w:numPr>
           <w:ilvl w:val="0"/>
           <w:numId w:val="45"/>
@@ -6078,7 +6145,7 @@
     </w:p>
     <w:p>
       <w:pPr>
-        <w:pStyle w:val="ListParagraph"/>
+        <w:pStyle w:val="ac"/>
         <w:numPr>
           <w:ilvl w:val="0"/>
           <w:numId w:val="45"/>
@@ -6139,7 +6206,7 @@
     </w:p>
     <w:p>
       <w:pPr>
-        <w:pStyle w:val="Heading3"/>
+        <w:pStyle w:val="3"/>
         <w:rPr>
           <w:lang w:val="bg-BG"/>
         </w:rPr>
@@ -6150,7 +6217,7 @@
     </w:p>
     <w:tbl>
       <w:tblPr>
-        <w:tblStyle w:val="TableGrid"/>
+        <w:tblStyle w:val="af"/>
         <w:tblW w:w="5663" w:type="dxa"/>
         <w:tblLayout w:type="fixed"/>
         <w:tblCellMar>
@@ -7004,7 +7071,7 @@
 <w:ftr xmlns:wpc="http://schemas.microsoft.com/office/word/2010/wordprocessingCanvas" xmlns:cx="http://schemas.microsoft.com/office/drawing/2014/chartex" xmlns:cx1="http://schemas.microsoft.com/office/drawing/2015/9/8/chartex" xmlns:cx2="http://schemas.microsoft.com/office/drawing/2015/10/21/chartex" xmlns:cx3="http://schemas.microsoft.com/office/drawing/2016/5/9/chartex" xmlns:cx4="http://schemas.microsoft.com/office/drawing/2016/5/10/chartex" xmlns:cx5="http://schemas.microsoft.com/office/drawing/2016/5/11/chartex" xmlns:cx6="http://schemas.microsoft.com/office/drawing/2016/5/12/chartex" xmlns:cx7="http://schemas.microsoft.com/office/drawing/2016/5/13/chartex" xmlns:cx8="http://schemas.microsoft.com/office/drawing/2016/5/14/chartex" xmlns:mc="http://schemas.openxmlformats.org/markup-compatibility/2006" xmlns:aink="http://schemas.microsoft.com/office/drawing/2016/ink" xmlns:am3d="http://schemas.microsoft.com/office/drawing/2017/model3d" xmlns:o="urn:schemas-microsoft-com:office:office" xmlns:oel="http://schemas.microsoft.com/office/2019/extlst" xmlns:r="http://schemas.openxmlformats.org/officeDocument/2006/relationships" xmlns:m="http://schemas.openxmlformats.org/officeDocument/2006/math" xmlns:v="urn:schemas-microsoft-com:vml" xmlns:wp14="http://schemas.microsoft.com/office/word/2010/wordprocessingDrawing" xmlns:wp="http://schemas.openxmlformats.org/drawingml/2006/wordprocessingDrawing" xmlns:w10="urn:schemas-microsoft-com:office:word" xmlns:w="http://schemas.openxmlformats.org/wordprocessingml/2006/main" xmlns:w14="http://schemas.microsoft.com/office/word/2010/wordml" xmlns:w15="http://schemas.microsoft.com/office/word/2012/wordml" xmlns:w16cex="http://schemas.microsoft.com/office/word/2018/wordml/cex" xmlns:w16cid="http://schemas.microsoft.com/office/word/2016/wordml/cid" xmlns:w16="http://schemas.microsoft.com/office/word/2018/wordml" xmlns:w16sdtdh="http://schemas.microsoft.com/office/word/2020/wordml/sdtdatahash" xmlns:w16se="http://schemas.microsoft.com/office/word/2015/wordml/symex" xmlns:wpg="http://schemas.microsoft.com/office/word/2010/wordprocessingGroup" xmlns:wpi="http://schemas.microsoft.com/office/word/2010/wordprocessingInk" xmlns:wne="http://schemas.microsoft.com/office/word/2006/wordml" xmlns:wps="http://schemas.microsoft.com/office/word/2010/wordprocessingShape" mc:Ignorable="w14 w15 w16se w16cid w16 w16cex w16sdtdh wp14">
   <w:p>
     <w:pPr>
-      <w:pStyle w:val="Footer"/>
+      <w:pStyle w:val="a5"/>
     </w:pPr>
     <w:r>
       <w:rPr>
@@ -7190,17 +7257,26 @@
                             </w:rPr>
                             <w:t xml:space="preserve">© </w:t>
                           </w:r>
+                          <w:proofErr w:type="spellStart"/>
                           <w:r>
                             <w:rPr>
                               <w:sz w:val="17"/>
                               <w:szCs w:val="17"/>
                             </w:rPr>
-                            <w:t xml:space="preserve">SoftUni – </w:t>
+                            <w:t>SoftUni</w:t>
+                          </w:r>
+                          <w:proofErr w:type="spellEnd"/>
+                          <w:r>
+                            <w:rPr>
+                              <w:sz w:val="17"/>
+                              <w:szCs w:val="17"/>
+                            </w:rPr>
+                            <w:t xml:space="preserve"> – </w:t>
                           </w:r>
                           <w:hyperlink r:id="rId1" w:history="1">
                             <w:r>
                               <w:rPr>
-                                <w:rStyle w:val="Hyperlink"/>
+                                <w:rStyle w:val="a9"/>
                                 <w:color w:val="0882DE"/>
                                 <w:sz w:val="17"/>
                                 <w:szCs w:val="17"/>
@@ -7209,7 +7285,7 @@
                             </w:r>
                             <w:r>
                               <w:rPr>
-                                <w:rStyle w:val="Hyperlink"/>
+                                <w:rStyle w:val="a9"/>
                                 <w:color w:val="0882DE"/>
                                 <w:sz w:val="17"/>
                                 <w:szCs w:val="17"/>
@@ -7218,7 +7294,7 @@
                             </w:r>
                             <w:r>
                               <w:rPr>
-                                <w:rStyle w:val="Hyperlink"/>
+                                <w:rStyle w:val="a9"/>
                                 <w:color w:val="0882DE"/>
                                 <w:sz w:val="17"/>
                                 <w:szCs w:val="17"/>
@@ -8057,7 +8133,7 @@
                           <wp:extent cx="180000" cy="180000"/>
                           <wp:effectExtent l="0" t="0" r="0" b="0"/>
                           <wp:docPr id="3" name="Picture 3">
-                            <a:hlinkClick xmlns:a="http://schemas.openxmlformats.org/drawingml/2006/main" r:id="rId2"/>
+                            <a:hlinkClick xmlns:a="http://schemas.openxmlformats.org/drawingml/2006/main" r:id="rId22"/>
                           </wp:docPr>
                           <wp:cNvGraphicFramePr>
                             <a:graphicFrameLocks xmlns:a="http://schemas.openxmlformats.org/drawingml/2006/main" noChangeAspect="1"/>
@@ -8067,14 +8143,14 @@
                               <pic:pic xmlns:pic="http://schemas.openxmlformats.org/drawingml/2006/picture">
                                 <pic:nvPicPr>
                                   <pic:cNvPr id="3" name="Picture 3">
-                                    <a:hlinkClick r:id="rId2"/>
+                                    <a:hlinkClick r:id="rId22"/>
                                   </pic:cNvPr>
                                   <pic:cNvPicPr>
                                     <a:picLocks noChangeAspect="1" noChangeArrowheads="1"/>
                                   </pic:cNvPicPr>
                                 </pic:nvPicPr>
                                 <pic:blipFill>
-                                  <a:blip r:embed="rId3">
+                                  <a:blip r:embed="rId23">
                                     <a:extLst>
                                       <a:ext uri="{28A0092B-C50C-407E-A947-70E740481C1C}">
                                         <a14:useLocalDpi xmlns:a14="http://schemas.microsoft.com/office/drawing/2010/main" val="0"/>
@@ -8123,7 +8199,7 @@
                           <wp:extent cx="180000" cy="180000"/>
                           <wp:effectExtent l="0" t="0" r="0" b="0"/>
                           <wp:docPr id="2" name="Picture 2">
-                            <a:hlinkClick xmlns:a="http://schemas.openxmlformats.org/drawingml/2006/main" r:id="rId4"/>
+                            <a:hlinkClick xmlns:a="http://schemas.openxmlformats.org/drawingml/2006/main" r:id="rId24"/>
                           </wp:docPr>
                           <wp:cNvGraphicFramePr>
                             <a:graphicFrameLocks xmlns:a="http://schemas.openxmlformats.org/drawingml/2006/main" noChangeAspect="1"/>
@@ -8133,14 +8209,14 @@
                               <pic:pic xmlns:pic="http://schemas.openxmlformats.org/drawingml/2006/picture">
                                 <pic:nvPicPr>
                                   <pic:cNvPr id="2" name="Picture 2">
-                                    <a:hlinkClick r:id="rId4"/>
+                                    <a:hlinkClick r:id="rId24"/>
                                   </pic:cNvPr>
                                   <pic:cNvPicPr>
                                     <a:picLocks noChangeAspect="1" noChangeArrowheads="1"/>
                                   </pic:cNvPicPr>
                                 </pic:nvPicPr>
                                 <pic:blipFill>
-                                  <a:blip r:embed="rId5">
+                                  <a:blip r:embed="rId25">
                                     <a:extLst>
                                       <a:ext uri="{28A0092B-C50C-407E-A947-70E740481C1C}">
                                         <a14:useLocalDpi xmlns:a14="http://schemas.microsoft.com/office/drawing/2010/main" val="0"/>
@@ -8189,7 +8265,7 @@
                           <wp:extent cx="180000" cy="180000"/>
                           <wp:effectExtent l="0" t="0" r="0" b="0"/>
                           <wp:docPr id="5" name="Picture 5" title="Software University @ Facebook">
-                            <a:hlinkClick xmlns:a="http://schemas.openxmlformats.org/drawingml/2006/main" r:id="rId6"/>
+                            <a:hlinkClick xmlns:a="http://schemas.openxmlformats.org/drawingml/2006/main" r:id="rId26"/>
                           </wp:docPr>
                           <wp:cNvGraphicFramePr>
                             <a:graphicFrameLocks xmlns:a="http://schemas.openxmlformats.org/drawingml/2006/main" noChangeAspect="1"/>
@@ -8199,12 +8275,12 @@
                               <pic:pic xmlns:pic="http://schemas.openxmlformats.org/drawingml/2006/picture">
                                 <pic:nvPicPr>
                                   <pic:cNvPr id="5" name="Picture 5" title="Software University @ Facebook">
-                                    <a:hlinkClick r:id="rId6"/>
+                                    <a:hlinkClick r:id="rId26"/>
                                   </pic:cNvPr>
                                   <pic:cNvPicPr/>
                                 </pic:nvPicPr>
                                 <pic:blipFill>
-                                  <a:blip r:embed="rId7"/>
+                                  <a:blip r:embed="rId27"/>
                                   <a:stretch>
                                     <a:fillRect/>
                                   </a:stretch>
@@ -8242,7 +8318,7 @@
                           <wp:extent cx="180000" cy="180000"/>
                           <wp:effectExtent l="0" t="0" r="0" b="0"/>
                           <wp:docPr id="20" name="Picture 20">
-                            <a:hlinkClick xmlns:a="http://schemas.openxmlformats.org/drawingml/2006/main" r:id="rId8"/>
+                            <a:hlinkClick xmlns:a="http://schemas.openxmlformats.org/drawingml/2006/main" r:id="rId28"/>
                           </wp:docPr>
                           <wp:cNvGraphicFramePr>
                             <a:graphicFrameLocks xmlns:a="http://schemas.openxmlformats.org/drawingml/2006/main" noChangeAspect="1"/>
@@ -8252,20 +8328,20 @@
                               <pic:pic xmlns:pic="http://schemas.openxmlformats.org/drawingml/2006/picture">
                                 <pic:nvPicPr>
                                   <pic:cNvPr id="20" name="Picture 20">
-                                    <a:hlinkClick r:id="rId8"/>
+                                    <a:hlinkClick r:id="rId28"/>
                                   </pic:cNvPr>
                                   <pic:cNvPicPr>
                                     <a:picLocks noChangeAspect="1" noChangeArrowheads="1"/>
                                   </pic:cNvPicPr>
                                 </pic:nvPicPr>
                                 <pic:blipFill>
-                                  <a:blip r:embed="rId9">
+                                  <a:blip r:embed="rId29">
                                     <a:extLst>
                                       <a:ext uri="{28A0092B-C50C-407E-A947-70E740481C1C}">
                                         <a14:useLocalDpi xmlns:a14="http://schemas.microsoft.com/office/drawing/2010/main" val="0"/>
                                       </a:ext>
                                       <a:ext uri="{837473B0-CC2E-450A-ABE3-18F120FF3D39}">
-                                        <a1611:picAttrSrcUrl xmlns:a1611="http://schemas.microsoft.com/office/drawing/2016/11/main" r:id="rId10"/>
+                                        <a1611:picAttrSrcUrl xmlns:a1611="http://schemas.microsoft.com/office/drawing/2016/11/main" r:id="rId30"/>
                                       </a:ext>
                                     </a:extLst>
                                   </a:blip>
@@ -8311,7 +8387,7 @@
                           <wp:extent cx="180000" cy="180000"/>
                           <wp:effectExtent l="0" t="0" r="0" b="0"/>
                           <wp:docPr id="7" name="Picture 7" title="Software University @ Twitter">
-                            <a:hlinkClick xmlns:a="http://schemas.openxmlformats.org/drawingml/2006/main" r:id="rId11"/>
+                            <a:hlinkClick xmlns:a="http://schemas.openxmlformats.org/drawingml/2006/main" r:id="rId31"/>
                           </wp:docPr>
                           <wp:cNvGraphicFramePr>
                             <a:graphicFrameLocks xmlns:a="http://schemas.openxmlformats.org/drawingml/2006/main" noChangeAspect="1"/>
@@ -8321,12 +8397,12 @@
                               <pic:pic xmlns:pic="http://schemas.openxmlformats.org/drawingml/2006/picture">
                                 <pic:nvPicPr>
                                   <pic:cNvPr id="7" name="Picture 7" title="Software University @ Twitter">
-                                    <a:hlinkClick r:id="rId11"/>
+                                    <a:hlinkClick r:id="rId31"/>
                                   </pic:cNvPr>
                                   <pic:cNvPicPr/>
                                 </pic:nvPicPr>
                                 <pic:blipFill>
-                                  <a:blip r:embed="rId12"/>
+                                  <a:blip r:embed="rId32"/>
                                   <a:stretch>
                                     <a:fillRect/>
                                   </a:stretch>
@@ -8364,7 +8440,7 @@
                           <wp:extent cx="180000" cy="180000"/>
                           <wp:effectExtent l="0" t="0" r="0" b="0"/>
                           <wp:docPr id="17" name="Picture 17" title="Software University @ YouTube">
-                            <a:hlinkClick xmlns:a="http://schemas.openxmlformats.org/drawingml/2006/main" r:id="rId13"/>
+                            <a:hlinkClick xmlns:a="http://schemas.openxmlformats.org/drawingml/2006/main" r:id="rId33"/>
                           </wp:docPr>
                           <wp:cNvGraphicFramePr>
                             <a:graphicFrameLocks xmlns:a="http://schemas.openxmlformats.org/drawingml/2006/main" noChangeAspect="1"/>
@@ -8374,12 +8450,12 @@
                               <pic:pic xmlns:pic="http://schemas.openxmlformats.org/drawingml/2006/picture">
                                 <pic:nvPicPr>
                                   <pic:cNvPr id="17" name="Picture 17" title="Software University @ YouTube">
-                                    <a:hlinkClick r:id="rId13"/>
+                                    <a:hlinkClick r:id="rId33"/>
                                   </pic:cNvPr>
                                   <pic:cNvPicPr/>
                                 </pic:nvPicPr>
                                 <pic:blipFill>
-                                  <a:blip r:embed="rId14"/>
+                                  <a:blip r:embed="rId34"/>
                                   <a:stretch>
                                     <a:fillRect/>
                                   </a:stretch>
@@ -8417,7 +8493,7 @@
                           <wp:extent cx="180000" cy="180000"/>
                           <wp:effectExtent l="0" t="0" r="0" b="0"/>
                           <wp:docPr id="21" name="Picture 21">
-                            <a:hlinkClick xmlns:a="http://schemas.openxmlformats.org/drawingml/2006/main" r:id="rId15"/>
+                            <a:hlinkClick xmlns:a="http://schemas.openxmlformats.org/drawingml/2006/main" r:id="rId35"/>
                           </wp:docPr>
                           <wp:cNvGraphicFramePr>
                             <a:graphicFrameLocks xmlns:a="http://schemas.openxmlformats.org/drawingml/2006/main" noChangeAspect="1"/>
@@ -8427,14 +8503,14 @@
                               <pic:pic xmlns:pic="http://schemas.openxmlformats.org/drawingml/2006/picture">
                                 <pic:nvPicPr>
                                   <pic:cNvPr id="21" name="Picture 21">
-                                    <a:hlinkClick r:id="rId15"/>
+                                    <a:hlinkClick r:id="rId35"/>
                                   </pic:cNvPr>
                                   <pic:cNvPicPr>
                                     <a:picLocks noChangeAspect="1" noChangeArrowheads="1"/>
                                   </pic:cNvPicPr>
                                 </pic:nvPicPr>
                                 <pic:blipFill rotWithShape="1">
-                                  <a:blip r:embed="rId16">
+                                  <a:blip r:embed="rId36">
                                     <a:extLst>
                                       <a:ext uri="{28A0092B-C50C-407E-A947-70E740481C1C}">
                                         <a14:useLocalDpi xmlns:a14="http://schemas.microsoft.com/office/drawing/2010/main" val="0"/>
@@ -8486,7 +8562,7 @@
                           <wp:extent cx="180000" cy="180000"/>
                           <wp:effectExtent l="0" t="0" r="0" b="0"/>
                           <wp:docPr id="22" name="Picture 22">
-                            <a:hlinkClick xmlns:a="http://schemas.openxmlformats.org/drawingml/2006/main" r:id="rId17"/>
+                            <a:hlinkClick xmlns:a="http://schemas.openxmlformats.org/drawingml/2006/main" r:id="rId37"/>
                           </wp:docPr>
                           <wp:cNvGraphicFramePr>
                             <a:graphicFrameLocks xmlns:a="http://schemas.openxmlformats.org/drawingml/2006/main" noChangeAspect="1"/>
@@ -8496,14 +8572,14 @@
                               <pic:pic xmlns:pic="http://schemas.openxmlformats.org/drawingml/2006/picture">
                                 <pic:nvPicPr>
                                   <pic:cNvPr id="22" name="Picture 22">
-                                    <a:hlinkClick r:id="rId17"/>
+                                    <a:hlinkClick r:id="rId37"/>
                                   </pic:cNvPr>
                                   <pic:cNvPicPr>
                                     <a:picLocks noChangeAspect="1" noChangeArrowheads="1"/>
                                   </pic:cNvPicPr>
                                 </pic:nvPicPr>
                                 <pic:blipFill>
-                                  <a:blip r:embed="rId18">
+                                  <a:blip r:embed="rId38">
                                     <a:extLst>
                                       <a:ext uri="{28A0092B-C50C-407E-A947-70E740481C1C}">
                                         <a14:useLocalDpi xmlns:a14="http://schemas.microsoft.com/office/drawing/2010/main" val="0"/>
@@ -8552,7 +8628,7 @@
                           <wp:extent cx="180000" cy="180000"/>
                           <wp:effectExtent l="0" t="0" r="0" b="0"/>
                           <wp:docPr id="23" name="Picture 23" title="Software University: Email Us">
-                            <a:hlinkClick xmlns:a="http://schemas.openxmlformats.org/drawingml/2006/main" r:id="rId19"/>
+                            <a:hlinkClick xmlns:a="http://schemas.openxmlformats.org/drawingml/2006/main" r:id="rId39"/>
                           </wp:docPr>
                           <wp:cNvGraphicFramePr>
                             <a:graphicFrameLocks xmlns:a="http://schemas.openxmlformats.org/drawingml/2006/main" noChangeAspect="1"/>
@@ -8562,12 +8638,12 @@
                               <pic:pic xmlns:pic="http://schemas.openxmlformats.org/drawingml/2006/picture">
                                 <pic:nvPicPr>
                                   <pic:cNvPr id="23" name="Picture 23" title="Software University: Email Us">
-                                    <a:hlinkClick r:id="rId19"/>
+                                    <a:hlinkClick r:id="rId39"/>
                                   </pic:cNvPr>
                                   <pic:cNvPicPr/>
                                 </pic:nvPicPr>
                                 <pic:blipFill>
-                                  <a:blip r:embed="rId20"/>
+                                  <a:blip r:embed="rId40"/>
                                   <a:stretch>
                                     <a:fillRect/>
                                   </a:stretch>
@@ -8629,7 +8705,7 @@
                   </pic:cNvPicPr>
                 </pic:nvPicPr>
                 <pic:blipFill>
-                  <a:blip r:embed="rId22">
+                  <a:blip r:embed="rId41">
                     <a:extLst>
                       <a:ext uri="{28A0092B-C50C-407E-A947-70E740481C1C}">
                         <a14:useLocalDpi xmlns:a14="http://schemas.microsoft.com/office/drawing/2010/main" val="0"/>
@@ -9053,7 +9129,7 @@
 <w:hdr xmlns:wpc="http://schemas.microsoft.com/office/word/2010/wordprocessingCanvas" xmlns:cx="http://schemas.microsoft.com/office/drawing/2014/chartex" xmlns:cx1="http://schemas.microsoft.com/office/drawing/2015/9/8/chartex" xmlns:cx2="http://schemas.microsoft.com/office/drawing/2015/10/21/chartex" xmlns:cx3="http://schemas.microsoft.com/office/drawing/2016/5/9/chartex" xmlns:cx4="http://schemas.microsoft.com/office/drawing/2016/5/10/chartex" xmlns:cx5="http://schemas.microsoft.com/office/drawing/2016/5/11/chartex" xmlns:cx6="http://schemas.microsoft.com/office/drawing/2016/5/12/chartex" xmlns:cx7="http://schemas.microsoft.com/office/drawing/2016/5/13/chartex" xmlns:cx8="http://schemas.microsoft.com/office/drawing/2016/5/14/chartex" xmlns:mc="http://schemas.openxmlformats.org/markup-compatibility/2006" xmlns:aink="http://schemas.microsoft.com/office/drawing/2016/ink" xmlns:am3d="http://schemas.microsoft.com/office/drawing/2017/model3d" xmlns:o="urn:schemas-microsoft-com:office:office" xmlns:oel="http://schemas.microsoft.com/office/2019/extlst" xmlns:r="http://schemas.openxmlformats.org/officeDocument/2006/relationships" xmlns:m="http://schemas.openxmlformats.org/officeDocument/2006/math" xmlns:v="urn:schemas-microsoft-com:vml" xmlns:wp14="http://schemas.microsoft.com/office/word/2010/wordprocessingDrawing" xmlns:wp="http://schemas.openxmlformats.org/drawingml/2006/wordprocessingDrawing" xmlns:w10="urn:schemas-microsoft-com:office:word" xmlns:w="http://schemas.openxmlformats.org/wordprocessingml/2006/main" xmlns:w14="http://schemas.microsoft.com/office/word/2010/wordml" xmlns:w15="http://schemas.microsoft.com/office/word/2012/wordml" xmlns:w16cex="http://schemas.microsoft.com/office/word/2018/wordml/cex" xmlns:w16cid="http://schemas.microsoft.com/office/word/2016/wordml/cid" xmlns:w16="http://schemas.microsoft.com/office/word/2018/wordml" xmlns:w16sdtdh="http://schemas.microsoft.com/office/word/2020/wordml/sdtdatahash" xmlns:w16se="http://schemas.microsoft.com/office/word/2015/wordml/symex" xmlns:wpg="http://schemas.microsoft.com/office/word/2010/wordprocessingGroup" xmlns:wpi="http://schemas.microsoft.com/office/word/2010/wordprocessingInk" xmlns:wne="http://schemas.microsoft.com/office/word/2006/wordml" xmlns:wps="http://schemas.microsoft.com/office/word/2010/wordprocessingShape" mc:Ignorable="w14 w15 w16se w16cid w16 w16cex w16sdtdh wp14">
   <w:p>
     <w:pPr>
-      <w:pStyle w:val="Header"/>
+      <w:pStyle w:val="a3"/>
       <w:ind w:hanging="1134"/>
     </w:pPr>
   </w:p>
@@ -9613,7 +9689,7 @@
     <w:lvl w:ilvl="0" w:tplc="A0E28166">
       <w:start w:val="1"/>
       <w:numFmt w:val="decimal"/>
-      <w:pStyle w:val="Heading2"/>
+      <w:pStyle w:val="2"/>
       <w:lvlText w:val="%1."/>
       <w:lvlJc w:val="left"/>
       <w:pPr>
@@ -14531,7 +14607,7 @@
     <w:lsdException w:name="Unresolved Mention" w:semiHidden="1" w:unhideWhenUsed="1"/>
     <w:lsdException w:name="Smart Link" w:semiHidden="1" w:unhideWhenUsed="1"/>
   </w:latentStyles>
-  <w:style w:type="paragraph" w:default="1" w:styleId="Normal">
+  <w:style w:type="paragraph" w:default="1" w:styleId="a">
     <w:name w:val="Normal"/>
     <w:qFormat/>
     <w:rsid w:val="00492D17"/>
@@ -14539,11 +14615,11 @@
       <w:spacing w:before="80" w:after="120"/>
     </w:pPr>
   </w:style>
-  <w:style w:type="paragraph" w:styleId="Heading1">
+  <w:style w:type="paragraph" w:styleId="1">
     <w:name w:val="heading 1"/>
-    <w:basedOn w:val="Normal"/>
-    <w:next w:val="Normal"/>
-    <w:link w:val="Heading1Char"/>
+    <w:basedOn w:val="a"/>
+    <w:next w:val="a"/>
+    <w:link w:val="10"/>
     <w:uiPriority w:val="9"/>
     <w:qFormat/>
     <w:rsid w:val="009254B7"/>
@@ -14561,11 +14637,11 @@
       <w:szCs w:val="32"/>
     </w:rPr>
   </w:style>
-  <w:style w:type="paragraph" w:styleId="Heading2">
+  <w:style w:type="paragraph" w:styleId="2">
     <w:name w:val="heading 2"/>
-    <w:basedOn w:val="Normal"/>
-    <w:next w:val="Normal"/>
-    <w:link w:val="Heading2Char"/>
+    <w:basedOn w:val="a"/>
+    <w:next w:val="a"/>
+    <w:link w:val="20"/>
     <w:uiPriority w:val="9"/>
     <w:qFormat/>
     <w:rsid w:val="006E55B4"/>
@@ -14587,11 +14663,11 @@
       <w:szCs w:val="36"/>
     </w:rPr>
   </w:style>
-  <w:style w:type="paragraph" w:styleId="Heading3">
+  <w:style w:type="paragraph" w:styleId="3">
     <w:name w:val="heading 3"/>
-    <w:basedOn w:val="Normal"/>
-    <w:next w:val="Normal"/>
-    <w:link w:val="Heading3Char"/>
+    <w:basedOn w:val="a"/>
+    <w:next w:val="a"/>
+    <w:link w:val="30"/>
     <w:uiPriority w:val="9"/>
     <w:unhideWhenUsed/>
     <w:qFormat/>
@@ -14610,11 +14686,11 @@
       <w:szCs w:val="32"/>
     </w:rPr>
   </w:style>
-  <w:style w:type="paragraph" w:styleId="Heading4">
+  <w:style w:type="paragraph" w:styleId="4">
     <w:name w:val="heading 4"/>
-    <w:basedOn w:val="Normal"/>
-    <w:next w:val="Normal"/>
-    <w:link w:val="Heading4Char"/>
+    <w:basedOn w:val="a"/>
+    <w:next w:val="a"/>
+    <w:link w:val="40"/>
     <w:uiPriority w:val="9"/>
     <w:unhideWhenUsed/>
     <w:qFormat/>
@@ -14633,11 +14709,11 @@
       <w:sz w:val="28"/>
     </w:rPr>
   </w:style>
-  <w:style w:type="paragraph" w:styleId="Heading5">
+  <w:style w:type="paragraph" w:styleId="5">
     <w:name w:val="heading 5"/>
-    <w:basedOn w:val="Normal"/>
-    <w:next w:val="Normal"/>
-    <w:link w:val="Heading5Char"/>
+    <w:basedOn w:val="a"/>
+    <w:next w:val="a"/>
+    <w:link w:val="50"/>
     <w:uiPriority w:val="9"/>
     <w:semiHidden/>
     <w:unhideWhenUsed/>
@@ -14655,13 +14731,13 @@
       <w:color w:val="B2500E"/>
     </w:rPr>
   </w:style>
-  <w:style w:type="character" w:default="1" w:styleId="DefaultParagraphFont">
+  <w:style w:type="character" w:default="1" w:styleId="a0">
     <w:name w:val="Default Paragraph Font"/>
     <w:uiPriority w:val="1"/>
     <w:semiHidden/>
     <w:unhideWhenUsed/>
   </w:style>
-  <w:style w:type="table" w:default="1" w:styleId="TableNormal">
+  <w:style w:type="table" w:default="1" w:styleId="a1">
     <w:name w:val="Normal Table"/>
     <w:uiPriority w:val="99"/>
     <w:semiHidden/>
@@ -14676,16 +14752,16 @@
       </w:tblCellMar>
     </w:tblPr>
   </w:style>
-  <w:style w:type="numbering" w:default="1" w:styleId="NoList">
+  <w:style w:type="numbering" w:default="1" w:styleId="a2">
     <w:name w:val="No List"/>
     <w:uiPriority w:val="99"/>
     <w:semiHidden/>
     <w:unhideWhenUsed/>
   </w:style>
-  <w:style w:type="paragraph" w:styleId="Header">
+  <w:style w:type="paragraph" w:styleId="a3">
     <w:name w:val="header"/>
-    <w:basedOn w:val="Normal"/>
-    <w:link w:val="HeaderChar"/>
+    <w:basedOn w:val="a"/>
+    <w:link w:val="a4"/>
     <w:uiPriority w:val="99"/>
     <w:unhideWhenUsed/>
     <w:rsid w:val="008068A2"/>
@@ -14697,17 +14773,17 @@
       <w:spacing w:after="0" w:line="240" w:lineRule="auto"/>
     </w:pPr>
   </w:style>
-  <w:style w:type="character" w:customStyle="1" w:styleId="HeaderChar">
-    <w:name w:val="Header Char"/>
-    <w:basedOn w:val="DefaultParagraphFont"/>
-    <w:link w:val="Header"/>
+  <w:style w:type="character" w:customStyle="1" w:styleId="a4">
+    <w:name w:val="Горен колонтитул Знак"/>
+    <w:basedOn w:val="a0"/>
+    <w:link w:val="a3"/>
     <w:uiPriority w:val="99"/>
     <w:rsid w:val="008068A2"/>
   </w:style>
-  <w:style w:type="paragraph" w:styleId="Footer">
+  <w:style w:type="paragraph" w:styleId="a5">
     <w:name w:val="footer"/>
-    <w:basedOn w:val="Normal"/>
-    <w:link w:val="FooterChar"/>
+    <w:basedOn w:val="a"/>
+    <w:link w:val="a6"/>
     <w:uiPriority w:val="99"/>
     <w:unhideWhenUsed/>
     <w:rsid w:val="008068A2"/>
@@ -14719,17 +14795,17 @@
       <w:spacing w:after="0" w:line="240" w:lineRule="auto"/>
     </w:pPr>
   </w:style>
-  <w:style w:type="character" w:customStyle="1" w:styleId="FooterChar">
-    <w:name w:val="Footer Char"/>
-    <w:basedOn w:val="DefaultParagraphFont"/>
-    <w:link w:val="Footer"/>
+  <w:style w:type="character" w:customStyle="1" w:styleId="a6">
+    <w:name w:val="Долен колонтитул Знак"/>
+    <w:basedOn w:val="a0"/>
+    <w:link w:val="a5"/>
     <w:uiPriority w:val="99"/>
     <w:rsid w:val="008068A2"/>
   </w:style>
-  <w:style w:type="paragraph" w:styleId="BalloonText">
+  <w:style w:type="paragraph" w:styleId="a7">
     <w:name w:val="Balloon Text"/>
-    <w:basedOn w:val="Normal"/>
-    <w:link w:val="BalloonTextChar"/>
+    <w:basedOn w:val="a"/>
+    <w:link w:val="a8"/>
     <w:uiPriority w:val="99"/>
     <w:semiHidden/>
     <w:unhideWhenUsed/>
@@ -14743,10 +14819,10 @@
       <w:szCs w:val="16"/>
     </w:rPr>
   </w:style>
-  <w:style w:type="character" w:customStyle="1" w:styleId="BalloonTextChar">
-    <w:name w:val="Balloon Text Char"/>
-    <w:basedOn w:val="DefaultParagraphFont"/>
-    <w:link w:val="BalloonText"/>
+  <w:style w:type="character" w:customStyle="1" w:styleId="a8">
+    <w:name w:val="Изнесен текст Знак"/>
+    <w:basedOn w:val="a0"/>
+    <w:link w:val="a7"/>
     <w:uiPriority w:val="99"/>
     <w:semiHidden/>
     <w:rsid w:val="00564D7B"/>
@@ -14756,9 +14832,9 @@
       <w:szCs w:val="16"/>
     </w:rPr>
   </w:style>
-  <w:style w:type="character" w:styleId="Hyperlink">
+  <w:style w:type="character" w:styleId="a9">
     <w:name w:val="Hyperlink"/>
-    <w:basedOn w:val="DefaultParagraphFont"/>
+    <w:basedOn w:val="a0"/>
     <w:uiPriority w:val="99"/>
     <w:unhideWhenUsed/>
     <w:rsid w:val="0079324A"/>
@@ -14767,10 +14843,10 @@
       <w:u w:val="single"/>
     </w:rPr>
   </w:style>
-  <w:style w:type="character" w:customStyle="1" w:styleId="Heading1Char">
-    <w:name w:val="Heading 1 Char"/>
-    <w:basedOn w:val="DefaultParagraphFont"/>
-    <w:link w:val="Heading1"/>
+  <w:style w:type="character" w:customStyle="1" w:styleId="10">
+    <w:name w:val="Заглавие 1 Знак"/>
+    <w:basedOn w:val="a0"/>
+    <w:link w:val="1"/>
     <w:uiPriority w:val="9"/>
     <w:rsid w:val="009254B7"/>
     <w:rPr>
@@ -14781,10 +14857,10 @@
       <w:szCs w:val="32"/>
     </w:rPr>
   </w:style>
-  <w:style w:type="character" w:customStyle="1" w:styleId="Heading2Char">
-    <w:name w:val="Heading 2 Char"/>
-    <w:basedOn w:val="DefaultParagraphFont"/>
-    <w:link w:val="Heading2"/>
+  <w:style w:type="character" w:customStyle="1" w:styleId="20">
+    <w:name w:val="Заглавие 2 Знак"/>
+    <w:basedOn w:val="a0"/>
+    <w:link w:val="2"/>
     <w:uiPriority w:val="9"/>
     <w:rsid w:val="006E55B4"/>
     <w:rPr>
@@ -14796,9 +14872,9 @@
       <w:szCs w:val="36"/>
     </w:rPr>
   </w:style>
-  <w:style w:type="paragraph" w:styleId="NormalWeb">
+  <w:style w:type="paragraph" w:styleId="aa">
     <w:name w:val="Normal (Web)"/>
-    <w:basedOn w:val="Normal"/>
+    <w:basedOn w:val="a"/>
     <w:uiPriority w:val="99"/>
     <w:semiHidden/>
     <w:unhideWhenUsed/>
@@ -14812,9 +14888,9 @@
       <w:szCs w:val="24"/>
     </w:rPr>
   </w:style>
-  <w:style w:type="character" w:styleId="Strong">
+  <w:style w:type="character" w:styleId="ab">
     <w:name w:val="Strong"/>
-    <w:basedOn w:val="DefaultParagraphFont"/>
+    <w:basedOn w:val="a0"/>
     <w:uiPriority w:val="22"/>
     <w:qFormat/>
     <w:rsid w:val="00524789"/>
@@ -14823,10 +14899,10 @@
       <w:bCs/>
     </w:rPr>
   </w:style>
-  <w:style w:type="character" w:customStyle="1" w:styleId="Heading3Char">
-    <w:name w:val="Heading 3 Char"/>
-    <w:basedOn w:val="DefaultParagraphFont"/>
-    <w:link w:val="Heading3"/>
+  <w:style w:type="character" w:customStyle="1" w:styleId="30">
+    <w:name w:val="Заглавие 3 Знак"/>
+    <w:basedOn w:val="a0"/>
+    <w:link w:val="3"/>
     <w:uiPriority w:val="9"/>
     <w:rsid w:val="008C5930"/>
     <w:rPr>
@@ -14837,10 +14913,10 @@
       <w:szCs w:val="32"/>
     </w:rPr>
   </w:style>
-  <w:style w:type="character" w:customStyle="1" w:styleId="Heading4Char">
-    <w:name w:val="Heading 4 Char"/>
-    <w:basedOn w:val="DefaultParagraphFont"/>
-    <w:link w:val="Heading4"/>
+  <w:style w:type="character" w:customStyle="1" w:styleId="40">
+    <w:name w:val="Заглавие 4 Знак"/>
+    <w:basedOn w:val="a0"/>
+    <w:link w:val="4"/>
     <w:uiPriority w:val="9"/>
     <w:rsid w:val="008C5930"/>
     <w:rPr>
@@ -14851,10 +14927,10 @@
       <w:sz w:val="28"/>
     </w:rPr>
   </w:style>
-  <w:style w:type="paragraph" w:styleId="ListParagraph">
+  <w:style w:type="paragraph" w:styleId="ac">
     <w:name w:val="List Paragraph"/>
-    <w:basedOn w:val="Normal"/>
-    <w:link w:val="ListParagraphChar"/>
+    <w:basedOn w:val="a"/>
+    <w:link w:val="ad"/>
     <w:uiPriority w:val="34"/>
     <w:qFormat/>
     <w:rsid w:val="008617B5"/>
@@ -14863,9 +14939,9 @@
       <w:contextualSpacing/>
     </w:pPr>
   </w:style>
-  <w:style w:type="character" w:styleId="FollowedHyperlink">
+  <w:style w:type="character" w:styleId="ae">
     <w:name w:val="FollowedHyperlink"/>
-    <w:basedOn w:val="DefaultParagraphFont"/>
+    <w:basedOn w:val="a0"/>
     <w:uiPriority w:val="99"/>
     <w:semiHidden/>
     <w:unhideWhenUsed/>
@@ -14875,10 +14951,10 @@
       <w:u w:val="single"/>
     </w:rPr>
   </w:style>
-  <w:style w:type="character" w:customStyle="1" w:styleId="Heading5Char">
-    <w:name w:val="Heading 5 Char"/>
-    <w:basedOn w:val="DefaultParagraphFont"/>
-    <w:link w:val="Heading5"/>
+  <w:style w:type="character" w:customStyle="1" w:styleId="50">
+    <w:name w:val="Заглавие 5 Знак"/>
+    <w:basedOn w:val="a0"/>
+    <w:link w:val="5"/>
     <w:uiPriority w:val="9"/>
     <w:semiHidden/>
     <w:rsid w:val="008C5930"/>
@@ -14890,7 +14966,7 @@
   </w:style>
   <w:style w:type="paragraph" w:customStyle="1" w:styleId="Code">
     <w:name w:val="Code"/>
-    <w:basedOn w:val="Normal"/>
+    <w:basedOn w:val="a"/>
     <w:link w:val="CodeChar"/>
     <w:qFormat/>
     <w:rsid w:val="008063E1"/>
@@ -14902,7 +14978,7 @@
   </w:style>
   <w:style w:type="character" w:customStyle="1" w:styleId="CodeChar">
     <w:name w:val="Code Char"/>
-    <w:basedOn w:val="DefaultParagraphFont"/>
+    <w:basedOn w:val="a0"/>
     <w:link w:val="Code"/>
     <w:rsid w:val="008063E1"/>
     <w:rPr>
@@ -14911,9 +14987,9 @@
       <w:noProof/>
     </w:rPr>
   </w:style>
-  <w:style w:type="table" w:styleId="TableGrid">
+  <w:style w:type="table" w:styleId="af">
     <w:name w:val="Table Grid"/>
-    <w:basedOn w:val="TableNormal"/>
+    <w:basedOn w:val="a1"/>
     <w:uiPriority w:val="59"/>
     <w:rsid w:val="00763912"/>
     <w:pPr>
@@ -14932,12 +15008,12 @@
   </w:style>
   <w:style w:type="character" w:customStyle="1" w:styleId="tgc">
     <w:name w:val="_tgc"/>
-    <w:basedOn w:val="DefaultParagraphFont"/>
+    <w:basedOn w:val="a0"/>
     <w:rsid w:val="00D8395C"/>
   </w:style>
   <w:style w:type="paragraph" w:customStyle="1" w:styleId="Index">
     <w:name w:val="Index"/>
-    <w:basedOn w:val="Normal"/>
+    <w:basedOn w:val="a"/>
     <w:qFormat/>
     <w:rsid w:val="005054C7"/>
     <w:pPr>
@@ -14948,17 +15024,17 @@
       <w:rFonts w:cs="FreeSans"/>
     </w:rPr>
   </w:style>
-  <w:style w:type="character" w:customStyle="1" w:styleId="ListParagraphChar">
-    <w:name w:val="List Paragraph Char"/>
-    <w:basedOn w:val="DefaultParagraphFont"/>
-    <w:link w:val="ListParagraph"/>
+  <w:style w:type="character" w:customStyle="1" w:styleId="ad">
+    <w:name w:val="Списък на абзаци Знак"/>
+    <w:basedOn w:val="a0"/>
+    <w:link w:val="ac"/>
     <w:uiPriority w:val="34"/>
     <w:qFormat/>
     <w:rsid w:val="005054C7"/>
   </w:style>
   <w:style w:type="character" w:customStyle="1" w:styleId="InternetLink">
     <w:name w:val="Internet Link"/>
-    <w:basedOn w:val="DefaultParagraphFont"/>
+    <w:basedOn w:val="a0"/>
     <w:uiPriority w:val="99"/>
     <w:unhideWhenUsed/>
     <w:rsid w:val="005054C7"/>
@@ -14969,7 +15045,7 @@
   </w:style>
   <w:style w:type="character" w:customStyle="1" w:styleId="UnresolvedMention1">
     <w:name w:val="Unresolved Mention1"/>
-    <w:basedOn w:val="DefaultParagraphFont"/>
+    <w:basedOn w:val="a0"/>
     <w:uiPriority w:val="99"/>
     <w:semiHidden/>
     <w:unhideWhenUsed/>
@@ -14981,7 +15057,7 @@
   </w:style>
   <w:style w:type="paragraph" w:customStyle="1" w:styleId="Heading15">
     <w:name w:val="Heading 1.5"/>
-    <w:basedOn w:val="Heading1"/>
+    <w:basedOn w:val="1"/>
     <w:link w:val="Heading15Char"/>
     <w:qFormat/>
     <w:rsid w:val="00E64E2D"/>
@@ -14996,7 +15072,7 @@
   </w:style>
   <w:style w:type="character" w:customStyle="1" w:styleId="Heading15Char">
     <w:name w:val="Heading 1.5 Char"/>
-    <w:basedOn w:val="Heading1Char"/>
+    <w:basedOn w:val="10"/>
     <w:link w:val="Heading15"/>
     <w:rsid w:val="00E64E2D"/>
     <w:rPr>
@@ -15010,7 +15086,7 @@
   </w:style>
   <w:style w:type="character" w:customStyle="1" w:styleId="UnresolvedMention2">
     <w:name w:val="Unresolved Mention2"/>
-    <w:basedOn w:val="DefaultParagraphFont"/>
+    <w:basedOn w:val="a0"/>
     <w:uiPriority w:val="99"/>
     <w:semiHidden/>
     <w:unhideWhenUsed/>

</xml_diff>